<commit_message>
Update How to do the Groundwater Monthly Report.docx
</commit_message>
<xml_diff>
--- a/How to do the Groundwater Monthly Report.docx
+++ b/How to do the Groundwater Monthly Report.docx
@@ -6,8 +6,6 @@
       <w:pPr>
         <w:pStyle w:val="Heading1"/>
       </w:pPr>
-      <w:bookmarkStart w:id="0" w:name="_GoBack"/>
-      <w:bookmarkEnd w:id="0"/>
       <w:r>
         <w:t>How to do the Groundwater Monthly Report</w:t>
       </w:r>
@@ -42,7 +40,13 @@
         <w:t>You will need to</w:t>
       </w:r>
       <w:r>
-        <w:t xml:space="preserve"> (ask Mike E-K to get this set up):</w:t>
+        <w:t xml:space="preserve"> (ask </w:t>
+      </w:r>
+      <w:r>
+        <w:t>Kurt</w:t>
+      </w:r>
+      <w:r>
+        <w:t xml:space="preserve"> to get this set up):</w:t>
       </w:r>
     </w:p>
     <w:p>
@@ -54,7 +58,23 @@
         </w:numPr>
       </w:pPr>
       <w:r>
-        <w:t>Be a member and a collaborator in github, plus have github desktop installed.</w:t>
+        <w:t xml:space="preserve">Be a member and a collaborator in </w:t>
+      </w:r>
+      <w:proofErr w:type="spellStart"/>
+      <w:r>
+        <w:t>github</w:t>
+      </w:r>
+      <w:proofErr w:type="spellEnd"/>
+      <w:r>
+        <w:t xml:space="preserve">, plus have </w:t>
+      </w:r>
+      <w:proofErr w:type="spellStart"/>
+      <w:r>
+        <w:t>github</w:t>
+      </w:r>
+      <w:proofErr w:type="spellEnd"/>
+      <w:r>
+        <w:t xml:space="preserve"> desktop installed.</w:t>
       </w:r>
     </w:p>
     <w:p>
@@ -76,20 +96,59 @@
     </w:p>
     <w:p>
       <w:r>
-        <w:t xml:space="preserve">Go to the github site </w:t>
+        <w:t xml:space="preserve">Go to the </w:t>
+      </w:r>
+      <w:proofErr w:type="spellStart"/>
+      <w:r>
+        <w:t>github</w:t>
+      </w:r>
+      <w:proofErr w:type="spellEnd"/>
+      <w:r>
+        <w:t xml:space="preserve"> </w:t>
+      </w:r>
+      <w:r>
+        <w:t xml:space="preserve">repository: </w:t>
       </w:r>
       <w:hyperlink r:id="rId13" w:history="1">
         <w:r>
           <w:rPr>
             <w:rStyle w:val="Hyperlink"/>
           </w:rPr>
-          <w:t>https://github.com/mullenkamp/ecan-water-reports</w:t>
+          <w:t>https://github.com/Data-to-Knowledge/ecan-w</w:t>
+        </w:r>
+        <w:r>
+          <w:rPr>
+            <w:rStyle w:val="Hyperlink"/>
+          </w:rPr>
+          <w:t>a</w:t>
+        </w:r>
+        <w:r>
+          <w:rPr>
+            <w:rStyle w:val="Hyperlink"/>
+          </w:rPr>
+          <w:t>ter-reports</w:t>
         </w:r>
       </w:hyperlink>
     </w:p>
     <w:p>
       <w:r>
-        <w:t>Click on the green ‘code’ button and copy the web URL.  Open github desktop, file ‘clone repository’ Paste this into github desktop.  Change the local path to somewhere on your C:\ drive where you will store your data</w:t>
+        <w:t xml:space="preserve">Click on the green ‘code’ button and copy the web URL.  Open </w:t>
+      </w:r>
+      <w:proofErr w:type="spellStart"/>
+      <w:r>
+        <w:t>github</w:t>
+      </w:r>
+      <w:proofErr w:type="spellEnd"/>
+      <w:r>
+        <w:t xml:space="preserve"> desktop, file ‘clone repository’ Paste this into </w:t>
+      </w:r>
+      <w:proofErr w:type="spellStart"/>
+      <w:r>
+        <w:t>github</w:t>
+      </w:r>
+      <w:proofErr w:type="spellEnd"/>
+      <w:r>
+        <w:t xml:space="preserve"> desktop.  Change the local path to somewhere on your C:\ drive where you will store your data</w:t>
       </w:r>
       <w:r>
         <w:t xml:space="preserve"> (mine is </w:t>
@@ -214,10 +273,42 @@
         <w:t xml:space="preserve">You will not need to run any of these steps again, </w:t>
       </w:r>
       <w:r>
-        <w:t>from now on you can go to your c: drive and open ‘core’ folder, then run ‘main.bat’.  This will now create all the output files you need in your C:drive – see the instructions in option b) below for how to find the shape file.  You now need to upload this back to github.  Open github desktop and type ‘update’ into the summary field.  Then click on the blue ‘commit to master’</w:t>
-      </w:r>
-      <w:r>
-        <w:t>.  If the blue button on the right says ‘pull origin’ – do this, it will make sure your version is the most up-to-date, then push the blue button ‘pu</w:t>
+        <w:t xml:space="preserve">from now on you can go to your c: drive and open ‘core’ folder, then run ‘main.bat’.  This will now create all the output files you need in your </w:t>
+      </w:r>
+      <w:proofErr w:type="gramStart"/>
+      <w:r>
+        <w:t>C:drive</w:t>
+      </w:r>
+      <w:proofErr w:type="gramEnd"/>
+      <w:r>
+        <w:t xml:space="preserve"> – see the instructions in option b) below for how to find the shape file.  You now need to upload this back to </w:t>
+      </w:r>
+      <w:proofErr w:type="spellStart"/>
+      <w:r>
+        <w:t>github</w:t>
+      </w:r>
+      <w:proofErr w:type="spellEnd"/>
+      <w:r>
+        <w:t xml:space="preserve">.  Open </w:t>
+      </w:r>
+      <w:proofErr w:type="spellStart"/>
+      <w:r>
+        <w:t>github</w:t>
+      </w:r>
+      <w:proofErr w:type="spellEnd"/>
+      <w:r>
+        <w:t xml:space="preserve"> desktop and type ‘update’ into the summary field.  Then click on the blue ‘commit to master’</w:t>
+      </w:r>
+      <w:r>
+        <w:t xml:space="preserve">.  If the blue button on the right </w:t>
+      </w:r>
+      <w:proofErr w:type="gramStart"/>
+      <w:r>
+        <w:t>says</w:t>
+      </w:r>
+      <w:proofErr w:type="gramEnd"/>
+      <w:r>
+        <w:t xml:space="preserve"> ‘pull origin’ – do this, it will make sure your version is the most up-to-date, then push the blue button ‘pu</w:t>
       </w:r>
       <w:r>
         <w:t>sh origin’.  Done!</w:t>
@@ -233,24 +324,44 @@
         <w:rPr>
           <w:u w:val="single"/>
         </w:rPr>
-        <w:t xml:space="preserve">Option b) Ask Mike E-K </w:t>
+        <w:t xml:space="preserve">Option b) Ask </w:t>
       </w:r>
       <w:r>
         <w:rPr>
           <w:u w:val="single"/>
         </w:rPr>
-        <w:t xml:space="preserve">(or Philippa or Kurt) </w:t>
+        <w:t>Kurt</w:t>
       </w:r>
       <w:r>
         <w:rPr>
           <w:u w:val="single"/>
         </w:rPr>
+        <w:t xml:space="preserve"> </w:t>
+      </w:r>
+      <w:r>
+        <w:rPr>
+          <w:u w:val="single"/>
+        </w:rPr>
+        <w:t xml:space="preserve">(or Philippa) </w:t>
+      </w:r>
+      <w:r>
+        <w:rPr>
+          <w:u w:val="single"/>
+        </w:rPr>
         <w:t>to run the script for you</w:t>
       </w:r>
     </w:p>
     <w:p>
       <w:r>
-        <w:t xml:space="preserve">Go to the github site below. </w:t>
+        <w:t xml:space="preserve">Go to the </w:t>
+      </w:r>
+      <w:proofErr w:type="spellStart"/>
+      <w:r>
+        <w:t>github</w:t>
+      </w:r>
+      <w:proofErr w:type="spellEnd"/>
+      <w:r>
+        <w:t xml:space="preserve"> site below. </w:t>
       </w:r>
     </w:p>
     <w:p>
@@ -259,9 +370,11 @@
           <w:rPr>
             <w:rStyle w:val="Hyperlink"/>
           </w:rPr>
-          <w:t>https://github.com/mullenkamp/ecan-water-reports</w:t>
+          <w:t>https://github.com/Data-to-Knowledge/ecan-water-reports</w:t>
         </w:r>
       </w:hyperlink>
+      <w:bookmarkStart w:id="0" w:name="_GoBack"/>
+      <w:bookmarkEnd w:id="0"/>
     </w:p>
     <w:p/>
     <w:p>
@@ -313,7 +426,15 @@
     </w:p>
     <w:p>
       <w:r>
-        <w:t xml:space="preserve">Look in the output_results folder and copy the shape files for the date you have just run e.g. gw_sites_perc_2020-09-04.  Make sure you copy all the pieces of the shape file – all 6 files.  Paste the files into </w:t>
+        <w:t xml:space="preserve">Look in the </w:t>
+      </w:r>
+      <w:proofErr w:type="spellStart"/>
+      <w:r>
+        <w:t>output_results</w:t>
+      </w:r>
+      <w:proofErr w:type="spellEnd"/>
+      <w:r>
+        <w:t xml:space="preserve"> folder and copy the shape files for the date you have just run e.g. gw_sites_perc_2020-09-04.  Make sure you copy all the pieces of the shape file – all 6 files.  Paste the files into </w:t>
       </w:r>
       <w:r>
         <w:t>P:\Groundwater\Freshwater maps</w:t>
@@ -374,7 +495,23 @@
         </w:r>
       </w:hyperlink>
       <w:r>
-        <w:t>.  Click on the ‘lastest Groundwater CWMS Zone Map on the left hand bar.  You can change the month you are looking at the bottom of the map.</w:t>
+        <w:t>.  Click on the ‘</w:t>
+      </w:r>
+      <w:proofErr w:type="spellStart"/>
+      <w:r>
+        <w:t>lastest</w:t>
+      </w:r>
+      <w:proofErr w:type="spellEnd"/>
+      <w:r>
+        <w:t xml:space="preserve"> Groundwater CWMS Zone Map on the </w:t>
+      </w:r>
+      <w:proofErr w:type="gramStart"/>
+      <w:r>
+        <w:t>left hand</w:t>
+      </w:r>
+      <w:proofErr w:type="gramEnd"/>
+      <w:r>
+        <w:t xml:space="preserve"> bar.  You can change the month you are looking at the bottom of the map.</w:t>
       </w:r>
     </w:p>
     <w:p>
@@ -425,11 +562,21 @@
       <w:r>
         <w:t>\</w:t>
       </w:r>
+      <w:proofErr w:type="spellStart"/>
       <w:r>
         <w:t>GW_symbology.lyr</w:t>
       </w:r>
-      <w:r>
-        <w:t>.  Makue sure you use the most recent date as the value field.</w:t>
+      <w:proofErr w:type="spellEnd"/>
+      <w:r>
+        <w:t xml:space="preserve">.  </w:t>
+      </w:r>
+      <w:proofErr w:type="spellStart"/>
+      <w:r>
+        <w:t>Makue</w:t>
+      </w:r>
+      <w:proofErr w:type="spellEnd"/>
+      <w:r>
+        <w:t xml:space="preserve"> sure you use the most recent date as the value field.</w:t>
       </w:r>
     </w:p>
     <w:p>
@@ -460,9 +607,11 @@
       <w:r>
         <w:t>).  Import the symbology ‘</w:t>
       </w:r>
+      <w:proofErr w:type="spellStart"/>
       <w:r>
         <w:t>Deep_gw_symbology.lyr</w:t>
       </w:r>
+      <w:proofErr w:type="spellEnd"/>
       <w:r>
         <w:t xml:space="preserve">’ </w:t>
       </w:r>
@@ -680,9 +829,11 @@
       <w:r>
         <w:t>Now update the symbology for this layer using your latest data. Use the layer ‘</w:t>
       </w:r>
+      <w:proofErr w:type="spellStart"/>
       <w:r>
         <w:t>Groundwater_areas.lyr</w:t>
       </w:r>
+      <w:proofErr w:type="spellEnd"/>
       <w:r>
         <w:t>’, make sure your value field matches the latest data.  You may need to add values, as this layer was created when not all the categories were in the data.</w:t>
       </w:r>
@@ -712,16 +863,32 @@
     </w:p>
     <w:p>
       <w:r>
-        <w:t xml:space="preserve">Open excel, then open the .dbf file of the shape file (e.g. </w:t>
+        <w:t>Open excel, then open the .</w:t>
+      </w:r>
+      <w:proofErr w:type="spellStart"/>
+      <w:r>
+        <w:t>dbf</w:t>
+      </w:r>
+      <w:proofErr w:type="spellEnd"/>
+      <w:r>
+        <w:t xml:space="preserve"> file of the shape file (e.g. </w:t>
       </w:r>
       <w:r>
         <w:t>gw_sites_perc_2019-02-04.dbf</w:t>
       </w:r>
       <w:r>
-        <w:t>).  Tidy it up to suit (I remove all the decimal points for example</w:t>
-      </w:r>
-      <w:r>
-        <w:t>, and cut and paste the columns I need near the start</w:t>
+        <w:t xml:space="preserve">).  Tidy it up to suit (I remove all the decimal points for </w:t>
+      </w:r>
+      <w:proofErr w:type="gramStart"/>
+      <w:r>
+        <w:t>example</w:t>
+      </w:r>
+      <w:r>
+        <w:t>, and</w:t>
+      </w:r>
+      <w:proofErr w:type="gramEnd"/>
+      <w:r>
+        <w:t xml:space="preserve"> cut and paste the columns I need near the start</w:t>
       </w:r>
       <w:r>
         <w:t>).</w:t>
@@ -743,7 +910,15 @@
     </w:p>
     <w:p>
       <w:r>
-        <w:t>Use the data from the .dbf file to categorise numbers of wells</w:t>
+        <w:t>Use the data from the .</w:t>
+      </w:r>
+      <w:proofErr w:type="spellStart"/>
+      <w:r>
+        <w:t>dbf</w:t>
+      </w:r>
+      <w:proofErr w:type="spellEnd"/>
+      <w:r>
+        <w:t xml:space="preserve"> file to categorise numbers of wells</w:t>
       </w:r>
       <w:r>
         <w:t xml:space="preserve"> to fill out the data reporting spreadsheet</w:t>
@@ -761,7 +936,15 @@
     </w:p>
     <w:p>
       <w:r>
-        <w:t>At this stage, please note if any of your well sites have a blank value for the latest month.  This means they were not measured.  If they are blank, you will need to go back into your GIS project and manually alter these wells to remove them.  This is because GIS will turn a blank value into a ‘0’.  The real 0 values are actually lowest ever readings for that month. I fix this in GIS by changing the ‘unreal’ 0 to a 1000, then adding a definition query that excludes values &gt;100.</w:t>
+        <w:t xml:space="preserve">At this stage, please note if any of your well sites have a blank value for the latest month.  This means they were not measured.  If they are blank, you will need to go back into your GIS project and manually alter these wells to remove them.  This is because GIS will turn a blank value into a ‘0’.  The real 0 values are </w:t>
+      </w:r>
+      <w:proofErr w:type="gramStart"/>
+      <w:r>
+        <w:t>actually lowest</w:t>
+      </w:r>
+      <w:proofErr w:type="gramEnd"/>
+      <w:r>
+        <w:t xml:space="preserve"> ever readings for that month. I fix this in GIS by changing the ‘unreal’ 0 to a 1000, then adding a definition query that excludes values &gt;100.</w:t>
       </w:r>
     </w:p>
     <w:p>
@@ -769,7 +952,15 @@
         <w:t>The categories are</w:t>
       </w:r>
       <w:r>
-        <w:t xml:space="preserve"> in the table below – the .dbf reports the values as percentiles.  I include values on the number as the category above (i.e. ‘very low’ is 0 to 9.99, a value of 10 is counted as ‘low).</w:t>
+        <w:t xml:space="preserve"> in the table below – the .</w:t>
+      </w:r>
+      <w:proofErr w:type="spellStart"/>
+      <w:r>
+        <w:t>dbf</w:t>
+      </w:r>
+      <w:proofErr w:type="spellEnd"/>
+      <w:r>
+        <w:t xml:space="preserve"> reports the values as percentiles.  I include values on the number as the category above (i.e. ‘very low’ is 0 to 9.99, a value of 10 is counted as ‘low).</w:t>
       </w:r>
     </w:p>
     <w:p/>
@@ -979,7 +1170,15 @@
         <w:t xml:space="preserve">I make the figures simpler by only showing wells in each CWMS zone, by changing the definition query (e.g. </w:t>
       </w:r>
       <w:r>
-        <w:t>"depth" = 'Shallow' AND "CwmsName" = 'Christchurch - West Melton'</w:t>
+        <w:t>"depth" = 'Shallow' AND "</w:t>
+      </w:r>
+      <w:proofErr w:type="spellStart"/>
+      <w:r>
+        <w:t>CwmsName</w:t>
+      </w:r>
+      <w:proofErr w:type="spellEnd"/>
+      <w:r>
+        <w:t>" = 'Christchurch - West Melton'</w:t>
       </w:r>
       <w:r>
         <w:t>)</w:t>
@@ -1024,7 +1223,15 @@
         </w:r>
       </w:hyperlink>
       <w:r>
-        <w:t xml:space="preserve"> to help interpret the level data. Also useful is the last month of river flow information on the ECan website.</w:t>
+        <w:t xml:space="preserve"> to help interpret the level data. Also useful is the last month of river flow information on the </w:t>
+      </w:r>
+      <w:proofErr w:type="spellStart"/>
+      <w:r>
+        <w:t>ECan</w:t>
+      </w:r>
+      <w:proofErr w:type="spellEnd"/>
+      <w:r>
+        <w:t xml:space="preserve"> website.</w:t>
       </w:r>
     </w:p>
     <w:p>
@@ -1071,13 +1278,10 @@
           <w:szCs w:val="24"/>
           <w:shd w:val="clear" w:color="auto" w:fill="FFFFFF"/>
         </w:rPr>
-        <w:t>Groundwater levels in August 2020 are low with 87% of wells below the August median.  33% of wells are very low (below the tenth percentile), an increase from 25% of wells in July.  15% of wells were at the lowest levels ever measured in August.  Following a dry winter in many plains areas, little groundwater recharge has occurred and groundwater levels enter the irrigation season at low levels.  We expect groundwater levels to decline with the advent of irrigation pumping.</w:t>
-      </w:r>
-    </w:p>
-    <w:p>
-      <w:pPr>
-        <w:spacing w:line="240" w:lineRule="auto"/>
-        <w:jc w:val="both"/>
+        <w:t xml:space="preserve">Groundwater levels in August 2020 are low with 87% of wells below the August median.  33% of wells are very low (below the tenth percentile), an increase from 25% of wells in July.  15% of wells were at the lowest levels ever measured in August.  Following a dry winter in many </w:t>
+      </w:r>
+      <w:proofErr w:type="gramStart"/>
+      <w:r>
         <w:rPr>
           <w:rFonts w:ascii="Helvetica" w:hAnsi="Helvetica" w:cs="Helvetica"/>
           <w:i/>
@@ -1087,7 +1291,9 @@
           <w:szCs w:val="24"/>
           <w:shd w:val="clear" w:color="auto" w:fill="FFFFFF"/>
         </w:rPr>
-      </w:pPr>
+        <w:t>plains</w:t>
+      </w:r>
+      <w:proofErr w:type="gramEnd"/>
       <w:r>
         <w:rPr>
           <w:rFonts w:ascii="Helvetica" w:hAnsi="Helvetica" w:cs="Helvetica"/>
@@ -1098,7 +1304,7 @@
           <w:szCs w:val="24"/>
           <w:shd w:val="clear" w:color="auto" w:fill="FFFFFF"/>
         </w:rPr>
-        <w:t>In groundwater areas with little storage such thin aquifers adjacent to rivers, groundwater levels will likely remain low through the irrigation season unless there is a significant recharge event/increased river flow.  These low levels will likely impact on associated spring flows.</w:t>
+        <w:t xml:space="preserve"> areas, little groundwater recharge has occurred and groundwater levels enter the irrigation season at low levels.  We expect groundwater levels to decline with the advent of irrigation pumping.</w:t>
       </w:r>
     </w:p>
     <w:p>
@@ -1125,7 +1331,60 @@
           <w:szCs w:val="24"/>
           <w:shd w:val="clear" w:color="auto" w:fill="FFFFFF"/>
         </w:rPr>
-        <w:t>Plains aquifers with more storage, penetrated by deeper wells, enter the irrigation season at low levels.  Based on the response of the groundwater system to reduced recharge over 2-3 years from 2015-2017, groundwater levels and associated spring flow may remain low this irrigation season, but become very low in subsequent years if no significant winter/spring recharge occurs.</w:t>
+        <w:t>In groundwater areas with little storage such thin aquifers adjacent to rivers, groundwater levels will likely remain low through the irrigation season unless there is a significant recharge event/increased river flow.  These low levels will likely impact on associated spring flows.</w:t>
+      </w:r>
+    </w:p>
+    <w:p>
+      <w:pPr>
+        <w:spacing w:line="240" w:lineRule="auto"/>
+        <w:jc w:val="both"/>
+        <w:rPr>
+          <w:rFonts w:ascii="Helvetica" w:hAnsi="Helvetica" w:cs="Helvetica"/>
+          <w:i/>
+          <w:iCs/>
+          <w:color w:val="1D2129"/>
+          <w:sz w:val="24"/>
+          <w:szCs w:val="24"/>
+          <w:shd w:val="clear" w:color="auto" w:fill="FFFFFF"/>
+        </w:rPr>
+      </w:pPr>
+      <w:r>
+        <w:rPr>
+          <w:rFonts w:ascii="Helvetica" w:hAnsi="Helvetica" w:cs="Helvetica"/>
+          <w:i/>
+          <w:iCs/>
+          <w:color w:val="1D2129"/>
+          <w:sz w:val="24"/>
+          <w:szCs w:val="24"/>
+          <w:shd w:val="clear" w:color="auto" w:fill="FFFFFF"/>
+        </w:rPr>
+        <w:t xml:space="preserve">Plains aquifers with more storage, penetrated by deeper wells, enter the irrigation season at low levels.  Based on the response of the groundwater system to reduced recharge over 2-3 years from 2015-2017, groundwater levels and associated spring flow may remain low this irrigation </w:t>
+      </w:r>
+      <w:proofErr w:type="gramStart"/>
+      <w:r>
+        <w:rPr>
+          <w:rFonts w:ascii="Helvetica" w:hAnsi="Helvetica" w:cs="Helvetica"/>
+          <w:i/>
+          <w:iCs/>
+          <w:color w:val="1D2129"/>
+          <w:sz w:val="24"/>
+          <w:szCs w:val="24"/>
+          <w:shd w:val="clear" w:color="auto" w:fill="FFFFFF"/>
+        </w:rPr>
+        <w:t>season, but</w:t>
+      </w:r>
+      <w:proofErr w:type="gramEnd"/>
+      <w:r>
+        <w:rPr>
+          <w:rFonts w:ascii="Helvetica" w:hAnsi="Helvetica" w:cs="Helvetica"/>
+          <w:i/>
+          <w:iCs/>
+          <w:color w:val="1D2129"/>
+          <w:sz w:val="24"/>
+          <w:szCs w:val="24"/>
+          <w:shd w:val="clear" w:color="auto" w:fill="FFFFFF"/>
+        </w:rPr>
+        <w:t xml:space="preserve"> become very low in subsequent years if no significant winter/spring recharge occurs.</w:t>
       </w:r>
     </w:p>
     <w:bookmarkEnd w:id="1"/>
@@ -1271,7 +1530,29 @@
           <w:szCs w:val="24"/>
           <w:shd w:val="clear" w:color="auto" w:fill="FFFFFF"/>
         </w:rPr>
-        <w:t>Christchurch-West Melton – West Melton wells are very very low.  Not sure if the monkeys have escaped yet. Deep wells under the city are low too – but higher towards the coast.  16% of wells in this zone are the lowest ever measured in August.</w:t>
+        <w:t xml:space="preserve">Christchurch-West Melton – West Melton wells are very </w:t>
+      </w:r>
+      <w:proofErr w:type="spellStart"/>
+      <w:r>
+        <w:rPr>
+          <w:rFonts w:ascii="Helvetica" w:eastAsia="Times New Roman" w:hAnsi="Helvetica" w:cs="Helvetica"/>
+          <w:color w:val="000000"/>
+          <w:sz w:val="24"/>
+          <w:szCs w:val="24"/>
+          <w:shd w:val="clear" w:color="auto" w:fill="FFFFFF"/>
+        </w:rPr>
+        <w:t>very</w:t>
+      </w:r>
+      <w:proofErr w:type="spellEnd"/>
+      <w:r>
+        <w:rPr>
+          <w:rFonts w:ascii="Helvetica" w:eastAsia="Times New Roman" w:hAnsi="Helvetica" w:cs="Helvetica"/>
+          <w:color w:val="000000"/>
+          <w:sz w:val="24"/>
+          <w:szCs w:val="24"/>
+          <w:shd w:val="clear" w:color="auto" w:fill="FFFFFF"/>
+        </w:rPr>
+        <w:t xml:space="preserve"> low.  Not sure if the monkeys have escaped yet. Deep wells under the city are low too – but higher towards the coast.  16% of wells in this zone are the lowest ever measured in August.</w:t>
       </w:r>
     </w:p>
     <w:p>
@@ -1303,7 +1584,29 @@
           <w:shd w:val="clear" w:color="auto" w:fill="FFFFFF"/>
         </w:rPr>
         <w:lastRenderedPageBreak/>
-        <w:t>Selwyn – The upper plains benefit from Central Plains Water reducing GW abstraction, which is why the only high levels in Canterbury are here.  But groundwater has been very low in the Leeston-Southbridge area for most of 2020 – I imagine this will reflect in lower spring-flow.  Wells by the Selwyn are lower than last month, reflecting low surface flow.</w:t>
+        <w:t xml:space="preserve">Selwyn – The upper plains benefit from Central Plains Water reducing GW abstraction, which is why the only high levels in Canterbury are here.  But groundwater has been very low in the </w:t>
+      </w:r>
+      <w:proofErr w:type="spellStart"/>
+      <w:r>
+        <w:rPr>
+          <w:rFonts w:ascii="Helvetica" w:eastAsia="Times New Roman" w:hAnsi="Helvetica" w:cs="Helvetica"/>
+          <w:color w:val="000000"/>
+          <w:sz w:val="24"/>
+          <w:szCs w:val="24"/>
+          <w:shd w:val="clear" w:color="auto" w:fill="FFFFFF"/>
+        </w:rPr>
+        <w:t>Leeston</w:t>
+      </w:r>
+      <w:proofErr w:type="spellEnd"/>
+      <w:r>
+        <w:rPr>
+          <w:rFonts w:ascii="Helvetica" w:eastAsia="Times New Roman" w:hAnsi="Helvetica" w:cs="Helvetica"/>
+          <w:color w:val="000000"/>
+          <w:sz w:val="24"/>
+          <w:szCs w:val="24"/>
+          <w:shd w:val="clear" w:color="auto" w:fill="FFFFFF"/>
+        </w:rPr>
+        <w:t>-Southbridge area for most of 2020 – I imagine this will reflect in lower spring-flow.  Wells by the Selwyn are lower than last month, reflecting low surface flow.</w:t>
       </w:r>
     </w:p>
     <w:p>
@@ -1334,7 +1637,29 @@
           <w:szCs w:val="24"/>
           <w:shd w:val="clear" w:color="auto" w:fill="FFFFFF"/>
         </w:rPr>
-        <w:t xml:space="preserve">Ashburton – This zone is really the worst!  Winter recovery has occurred but it is less than in the last few years, levels are similar to 2016/2017 which was a low period.  29% of wells are at the lowest ever measured in August. </w:t>
+        <w:t xml:space="preserve">Ashburton – This zone is really the worst!  Winter recovery has </w:t>
+      </w:r>
+      <w:proofErr w:type="gramStart"/>
+      <w:r>
+        <w:rPr>
+          <w:rFonts w:ascii="Helvetica" w:eastAsia="Times New Roman" w:hAnsi="Helvetica" w:cs="Helvetica"/>
+          <w:color w:val="000000"/>
+          <w:sz w:val="24"/>
+          <w:szCs w:val="24"/>
+          <w:shd w:val="clear" w:color="auto" w:fill="FFFFFF"/>
+        </w:rPr>
+        <w:t>occurred</w:t>
+      </w:r>
+      <w:proofErr w:type="gramEnd"/>
+      <w:r>
+        <w:rPr>
+          <w:rFonts w:ascii="Helvetica" w:eastAsia="Times New Roman" w:hAnsi="Helvetica" w:cs="Helvetica"/>
+          <w:color w:val="000000"/>
+          <w:sz w:val="24"/>
+          <w:szCs w:val="24"/>
+          <w:shd w:val="clear" w:color="auto" w:fill="FFFFFF"/>
+        </w:rPr>
+        <w:t xml:space="preserve"> but it is less than in the last few years, levels are similar to 2016/2017 which was a low period.  29% of wells are at the lowest ever measured in August. </w:t>
       </w:r>
     </w:p>
     <w:p>
@@ -1396,7 +1721,29 @@
           <w:szCs w:val="24"/>
           <w:shd w:val="clear" w:color="auto" w:fill="FFFFFF"/>
         </w:rPr>
-        <w:t>Lower Waitaki/SCCS.  Sad little river recharged groundwater systems are getting no recharge so are very very low. 26% of wells at lowest ever for August.</w:t>
+        <w:t xml:space="preserve">Lower Waitaki/SCCS.  Sad little river recharged groundwater systems are getting no recharge so are very </w:t>
+      </w:r>
+      <w:proofErr w:type="spellStart"/>
+      <w:r>
+        <w:rPr>
+          <w:rFonts w:ascii="Helvetica" w:eastAsia="Times New Roman" w:hAnsi="Helvetica" w:cs="Helvetica"/>
+          <w:color w:val="000000"/>
+          <w:sz w:val="24"/>
+          <w:szCs w:val="24"/>
+          <w:shd w:val="clear" w:color="auto" w:fill="FFFFFF"/>
+        </w:rPr>
+        <w:t>very</w:t>
+      </w:r>
+      <w:proofErr w:type="spellEnd"/>
+      <w:r>
+        <w:rPr>
+          <w:rFonts w:ascii="Helvetica" w:eastAsia="Times New Roman" w:hAnsi="Helvetica" w:cs="Helvetica"/>
+          <w:color w:val="000000"/>
+          <w:sz w:val="24"/>
+          <w:szCs w:val="24"/>
+          <w:shd w:val="clear" w:color="auto" w:fill="FFFFFF"/>
+        </w:rPr>
+        <w:t xml:space="preserve"> low. 26% of wells at lowest ever for August.</w:t>
       </w:r>
     </w:p>
     <w:p>
@@ -4087,6 +4434,18 @@
       </w:rPr>
     </w:tblStylePr>
   </w:style>
+  <w:style w:type="character" w:styleId="FollowedHyperlink">
+    <w:name w:val="FollowedHyperlink"/>
+    <w:basedOn w:val="DefaultParagraphFont"/>
+    <w:uiPriority w:val="99"/>
+    <w:semiHidden/>
+    <w:unhideWhenUsed/>
+    <w:rsid w:val="007C1E21"/>
+    <w:rPr>
+      <w:color w:val="800080" w:themeColor="followedHyperlink"/>
+      <w:u w:val="single"/>
+    </w:rPr>
+  </w:style>
 </w:styles>
 </file>
 
@@ -4393,6 +4752,75 @@
 </file>
 
 <file path=customXml/item2.xml><?xml version="1.0" encoding="utf-8"?>
+<?mso-contentType ?>
+<spe:Receivers xmlns:spe="http://schemas.microsoft.com/sharepoint/events">
+  <Receiver>
+    <Name>Document ID Generator</Name>
+    <Synchronization>Synchronous</Synchronization>
+    <Type>10001</Type>
+    <SequenceNumber>1000</SequenceNumber>
+    <Url/>
+    <Assembly>Microsoft.Office.DocumentManagement, Version=15.0.0.0, Culture=neutral, PublicKeyToken=71e9bce111e9429c</Assembly>
+    <Class>Microsoft.Office.DocumentManagement.Internal.DocIdHandler</Class>
+    <Data/>
+    <Filter/>
+  </Receiver>
+  <Receiver>
+    <Name>Document ID Generator</Name>
+    <Synchronization>Synchronous</Synchronization>
+    <Type>10002</Type>
+    <SequenceNumber>1001</SequenceNumber>
+    <Url/>
+    <Assembly>Microsoft.Office.DocumentManagement, Version=15.0.0.0, Culture=neutral, PublicKeyToken=71e9bce111e9429c</Assembly>
+    <Class>Microsoft.Office.DocumentManagement.Internal.DocIdHandler</Class>
+    <Data/>
+    <Filter/>
+  </Receiver>
+  <Receiver>
+    <Name>Document ID Generator</Name>
+    <Synchronization>Synchronous</Synchronization>
+    <Type>10004</Type>
+    <SequenceNumber>1002</SequenceNumber>
+    <Url/>
+    <Assembly>Microsoft.Office.DocumentManagement, Version=15.0.0.0, Culture=neutral, PublicKeyToken=71e9bce111e9429c</Assembly>
+    <Class>Microsoft.Office.DocumentManagement.Internal.DocIdHandler</Class>
+    <Data/>
+    <Filter/>
+  </Receiver>
+  <Receiver>
+    <Name>Document ID Generator</Name>
+    <Synchronization>Synchronous</Synchronization>
+    <Type>10006</Type>
+    <SequenceNumber>1003</SequenceNumber>
+    <Url/>
+    <Assembly>Microsoft.Office.DocumentManagement, Version=15.0.0.0, Culture=neutral, PublicKeyToken=71e9bce111e9429c</Assembly>
+    <Class>Microsoft.Office.DocumentManagement.Internal.DocIdHandler</Class>
+    <Data/>
+    <Filter/>
+  </Receiver>
+</spe:Receivers>
+</file>
+
+<file path=customXml/item3.xml><?xml version="1.0" encoding="utf-8"?>
+<?mso-contentType ?>
+<customXsn xmlns="http://schemas.microsoft.com/office/2006/metadata/customXsn">
+  <xsnLocation/>
+  <cached>True</cached>
+  <openByDefault>True</openByDefault>
+  <xsnScope/>
+</customXsn>
+</file>
+
+<file path=customXml/item4.xml><?xml version="1.0" encoding="utf-8"?>
+<?mso-contentType ?>
+<FormTemplates xmlns="http://schemas.microsoft.com/sharepoint/v3/contenttype/forms">
+  <Display>DocumentLibraryForm</Display>
+  <Edit>DocumentLibraryForm</Edit>
+  <New>DocumentLibraryForm</New>
+</FormTemplates>
+</file>
+
+<file path=customXml/item5.xml><?xml version="1.0" encoding="utf-8"?>
 <ct:contentTypeSchema xmlns:ct="http://schemas.microsoft.com/office/2006/metadata/contentType" xmlns:ma="http://schemas.microsoft.com/office/2006/metadata/properties/metaAttributes" ct:_="" ma:_="" ma:contentTypeName="General Document" ma:contentTypeID="0x010100DC4D0228905A94418AB23C27A1D7BDCA0099494FDDAB5EA442B097EC6F640A7D7E" ma:contentTypeVersion="7" ma:contentTypeDescription="" ma:contentTypeScope="" ma:versionID="92d45040bf82df440b783871655146b5">
   <xsd:schema xmlns:xsd="http://www.w3.org/2001/XMLSchema" xmlns:xs="http://www.w3.org/2001/XMLSchema" xmlns:p="http://schemas.microsoft.com/office/2006/metadata/properties" xmlns:ns2="5d29e23f-b0a4-4b40-8c87-caf985e87a4f" xmlns:ns3="81541d82-f503-41ac-a2ba-c1b3c758b2bc" targetNamespace="http://schemas.microsoft.com/office/2006/metadata/properties" ma:root="true" ma:fieldsID="63d8637e2e12af411614118b9c492d50" ns2:_="" ns3:_="">
     <xsd:import namespace="5d29e23f-b0a4-4b40-8c87-caf985e87a4f"/>
@@ -4602,75 +5030,6 @@
 </ct:contentTypeSchema>
 </file>
 
-<file path=customXml/item3.xml><?xml version="1.0" encoding="utf-8"?>
-<?mso-contentType ?>
-<FormTemplates xmlns="http://schemas.microsoft.com/sharepoint/v3/contenttype/forms">
-  <Display>DocumentLibraryForm</Display>
-  <Edit>DocumentLibraryForm</Edit>
-  <New>DocumentLibraryForm</New>
-</FormTemplates>
-</file>
-
-<file path=customXml/item4.xml><?xml version="1.0" encoding="utf-8"?>
-<?mso-contentType ?>
-<customXsn xmlns="http://schemas.microsoft.com/office/2006/metadata/customXsn">
-  <xsnLocation/>
-  <cached>True</cached>
-  <openByDefault>True</openByDefault>
-  <xsnScope/>
-</customXsn>
-</file>
-
-<file path=customXml/item5.xml><?xml version="1.0" encoding="utf-8"?>
-<?mso-contentType ?>
-<spe:Receivers xmlns:spe="http://schemas.microsoft.com/sharepoint/events">
-  <Receiver>
-    <Name>Document ID Generator</Name>
-    <Synchronization>Synchronous</Synchronization>
-    <Type>10001</Type>
-    <SequenceNumber>1000</SequenceNumber>
-    <Url/>
-    <Assembly>Microsoft.Office.DocumentManagement, Version=15.0.0.0, Culture=neutral, PublicKeyToken=71e9bce111e9429c</Assembly>
-    <Class>Microsoft.Office.DocumentManagement.Internal.DocIdHandler</Class>
-    <Data/>
-    <Filter/>
-  </Receiver>
-  <Receiver>
-    <Name>Document ID Generator</Name>
-    <Synchronization>Synchronous</Synchronization>
-    <Type>10002</Type>
-    <SequenceNumber>1001</SequenceNumber>
-    <Url/>
-    <Assembly>Microsoft.Office.DocumentManagement, Version=15.0.0.0, Culture=neutral, PublicKeyToken=71e9bce111e9429c</Assembly>
-    <Class>Microsoft.Office.DocumentManagement.Internal.DocIdHandler</Class>
-    <Data/>
-    <Filter/>
-  </Receiver>
-  <Receiver>
-    <Name>Document ID Generator</Name>
-    <Synchronization>Synchronous</Synchronization>
-    <Type>10004</Type>
-    <SequenceNumber>1002</SequenceNumber>
-    <Url/>
-    <Assembly>Microsoft.Office.DocumentManagement, Version=15.0.0.0, Culture=neutral, PublicKeyToken=71e9bce111e9429c</Assembly>
-    <Class>Microsoft.Office.DocumentManagement.Internal.DocIdHandler</Class>
-    <Data/>
-    <Filter/>
-  </Receiver>
-  <Receiver>
-    <Name>Document ID Generator</Name>
-    <Synchronization>Synchronous</Synchronization>
-    <Type>10006</Type>
-    <SequenceNumber>1003</SequenceNumber>
-    <Url/>
-    <Assembly>Microsoft.Office.DocumentManagement, Version=15.0.0.0, Culture=neutral, PublicKeyToken=71e9bce111e9429c</Assembly>
-    <Class>Microsoft.Office.DocumentManagement.Internal.DocIdHandler</Class>
-    <Data/>
-    <Filter/>
-  </Receiver>
-</spe:Receivers>
-</file>
-
 <file path=customXml/item6.xml><?xml version="1.0" encoding="utf-8"?>
 <b:Sources xmlns:b="http://schemas.openxmlformats.org/officeDocument/2006/bibliography" xmlns="http://schemas.openxmlformats.org/officeDocument/2006/bibliography" SelectedStyle="\APA.XSL" StyleName="APA"/>
 </file>
@@ -4678,21 +5037,39 @@
 <file path=customXml/itemProps1.xml><?xml version="1.0" encoding="utf-8"?>
 <ds:datastoreItem xmlns:ds="http://schemas.openxmlformats.org/officeDocument/2006/customXml" ds:itemID="{D3FB2A5C-39C6-43F4-A944-3653E9D358DB}">
   <ds:schemaRefs>
-    <ds:schemaRef ds:uri="http://schemas.microsoft.com/office/2006/documentManagement/types"/>
-    <ds:schemaRef ds:uri="http://purl.org/dc/dcmitype/"/>
-    <ds:schemaRef ds:uri="81541d82-f503-41ac-a2ba-c1b3c758b2bc"/>
     <ds:schemaRef ds:uri="http://schemas.microsoft.com/office/2006/metadata/properties"/>
-    <ds:schemaRef ds:uri="http://schemas.openxmlformats.org/package/2006/metadata/core-properties"/>
-    <ds:schemaRef ds:uri="http://www.w3.org/XML/1998/namespace"/>
-    <ds:schemaRef ds:uri="http://purl.org/dc/terms/"/>
-    <ds:schemaRef ds:uri="http://purl.org/dc/elements/1.1/"/>
     <ds:schemaRef ds:uri="http://schemas.microsoft.com/office/infopath/2007/PartnerControls"/>
     <ds:schemaRef ds:uri="5d29e23f-b0a4-4b40-8c87-caf985e87a4f"/>
+    <ds:schemaRef ds:uri="81541d82-f503-41ac-a2ba-c1b3c758b2bc"/>
   </ds:schemaRefs>
 </ds:datastoreItem>
 </file>
 
 <file path=customXml/itemProps2.xml><?xml version="1.0" encoding="utf-8"?>
+<ds:datastoreItem xmlns:ds="http://schemas.openxmlformats.org/officeDocument/2006/customXml" ds:itemID="{E5EB191A-A7EF-4C67-922B-4F5F329CC724}">
+  <ds:schemaRefs>
+    <ds:schemaRef ds:uri="http://schemas.microsoft.com/sharepoint/events"/>
+  </ds:schemaRefs>
+</ds:datastoreItem>
+</file>
+
+<file path=customXml/itemProps3.xml><?xml version="1.0" encoding="utf-8"?>
+<ds:datastoreItem xmlns:ds="http://schemas.openxmlformats.org/officeDocument/2006/customXml" ds:itemID="{77D420CD-BBFB-4D87-AEFB-D9DC9CEB1B6B}">
+  <ds:schemaRefs>
+    <ds:schemaRef ds:uri="http://schemas.microsoft.com/office/2006/metadata/customXsn"/>
+  </ds:schemaRefs>
+</ds:datastoreItem>
+</file>
+
+<file path=customXml/itemProps4.xml><?xml version="1.0" encoding="utf-8"?>
+<ds:datastoreItem xmlns:ds="http://schemas.openxmlformats.org/officeDocument/2006/customXml" ds:itemID="{6D49D779-8FB8-4BE9-8623-EE58F9A79D7C}">
+  <ds:schemaRefs>
+    <ds:schemaRef ds:uri="http://schemas.microsoft.com/sharepoint/v3/contenttype/forms"/>
+  </ds:schemaRefs>
+</ds:datastoreItem>
+</file>
+
+<file path=customXml/itemProps5.xml><?xml version="1.0" encoding="utf-8"?>
 <ds:datastoreItem xmlns:ds="http://schemas.openxmlformats.org/officeDocument/2006/customXml" ds:itemID="{857C567F-902E-4F89-98B2-A9825531E33B}">
   <ds:schemaRefs>
     <ds:schemaRef ds:uri="http://schemas.microsoft.com/office/2006/metadata/contentType"/>
@@ -4711,32 +5088,8 @@
 </ds:datastoreItem>
 </file>
 
-<file path=customXml/itemProps3.xml><?xml version="1.0" encoding="utf-8"?>
-<ds:datastoreItem xmlns:ds="http://schemas.openxmlformats.org/officeDocument/2006/customXml" ds:itemID="{6D49D779-8FB8-4BE9-8623-EE58F9A79D7C}">
-  <ds:schemaRefs>
-    <ds:schemaRef ds:uri="http://schemas.microsoft.com/sharepoint/v3/contenttype/forms"/>
-  </ds:schemaRefs>
-</ds:datastoreItem>
-</file>
-
-<file path=customXml/itemProps4.xml><?xml version="1.0" encoding="utf-8"?>
-<ds:datastoreItem xmlns:ds="http://schemas.openxmlformats.org/officeDocument/2006/customXml" ds:itemID="{77D420CD-BBFB-4D87-AEFB-D9DC9CEB1B6B}">
-  <ds:schemaRefs>
-    <ds:schemaRef ds:uri="http://schemas.microsoft.com/office/2006/metadata/customXsn"/>
-  </ds:schemaRefs>
-</ds:datastoreItem>
-</file>
-
-<file path=customXml/itemProps5.xml><?xml version="1.0" encoding="utf-8"?>
-<ds:datastoreItem xmlns:ds="http://schemas.openxmlformats.org/officeDocument/2006/customXml" ds:itemID="{E5EB191A-A7EF-4C67-922B-4F5F329CC724}">
-  <ds:schemaRefs>
-    <ds:schemaRef ds:uri="http://schemas.microsoft.com/sharepoint/events"/>
-  </ds:schemaRefs>
-</ds:datastoreItem>
-</file>
-
 <file path=customXml/itemProps6.xml><?xml version="1.0" encoding="utf-8"?>
-<ds:datastoreItem xmlns:ds="http://schemas.openxmlformats.org/officeDocument/2006/customXml" ds:itemID="{534B12DF-9168-4B03-8C93-840AD567C33B}">
+<ds:datastoreItem xmlns:ds="http://schemas.openxmlformats.org/officeDocument/2006/customXml" ds:itemID="{A34D77C7-FF2F-43AF-B8B5-E289D565C315}">
   <ds:schemaRefs>
     <ds:schemaRef ds:uri="http://schemas.openxmlformats.org/officeDocument/2006/bibliography"/>
   </ds:schemaRefs>

</xml_diff>